<commit_message>
fizikai doksi site 2
</commit_message>
<xml_diff>
--- a/Fizikai/fizikai terv xd.docx
+++ b/Fizikai/fizikai terv xd.docx
@@ -1,6 +1,6 @@
 
 <file path=word/document.xml><?xml version="1.0" encoding="utf-8"?>
-<w:document xmlns:wpc="http://schemas.microsoft.com/office/word/2010/wordprocessingCanvas" xmlns:cx="http://schemas.microsoft.com/office/drawing/2014/chartex" xmlns:cx1="http://schemas.microsoft.com/office/drawing/2015/9/8/chartex" xmlns:cx2="http://schemas.microsoft.com/office/drawing/2015/10/21/chartex" xmlns:cx3="http://schemas.microsoft.com/office/drawing/2016/5/9/chartex" xmlns:cx4="http://schemas.microsoft.com/office/drawing/2016/5/10/chartex" xmlns:cx5="http://schemas.microsoft.com/office/drawing/2016/5/11/chartex" xmlns:cx6="http://schemas.microsoft.com/office/drawing/2016/5/12/chartex" xmlns:cx7="http://schemas.microsoft.com/office/drawing/2016/5/13/chartex" xmlns:cx8="http://schemas.microsoft.com/office/drawing/2016/5/14/chartex" xmlns:mc="http://schemas.openxmlformats.org/markup-compatibility/2006" xmlns:aink="http://schemas.microsoft.com/office/drawing/2016/ink" xmlns:am3d="http://schemas.microsoft.com/office/drawing/2017/model3d" xmlns:o="urn:schemas-microsoft-com:office:office" xmlns:oel="http://schemas.microsoft.com/office/2019/extlst" xmlns:r="http://schemas.openxmlformats.org/officeDocument/2006/relationships" xmlns:m="http://schemas.openxmlformats.org/officeDocument/2006/math" xmlns:v="urn:schemas-microsoft-com:vml" xmlns:wp14="http://schemas.microsoft.com/office/word/2010/wordprocessingDrawing" xmlns:wp="http://schemas.openxmlformats.org/drawingml/2006/wordprocessingDrawing" xmlns:w10="urn:schemas-microsoft-com:office:word" xmlns:w="http://schemas.openxmlformats.org/wordprocessingml/2006/main" xmlns:w14="http://schemas.microsoft.com/office/word/2010/wordml" xmlns:w15="http://schemas.microsoft.com/office/word/2012/wordml" xmlns:w16cex="http://schemas.microsoft.com/office/word/2018/wordml/cex" xmlns:w16cid="http://schemas.microsoft.com/office/word/2016/wordml/cid" xmlns:w16="http://schemas.microsoft.com/office/word/2018/wordml" xmlns:w16sdtdh="http://schemas.microsoft.com/office/word/2020/wordml/sdtdatahash" xmlns:w16se="http://schemas.microsoft.com/office/word/2015/wordml/symex" xmlns:wpg="http://schemas.microsoft.com/office/word/2010/wordprocessingGroup" xmlns:wpi="http://schemas.microsoft.com/office/word/2010/wordprocessingInk" xmlns:wne="http://schemas.microsoft.com/office/word/2006/wordml" xmlns:wps="http://schemas.microsoft.com/office/word/2010/wordprocessingShape" mc:Ignorable="w14 w15 w16se w16cid w16 w16cex w16sdtdh wp14">
+<w:document xmlns:wpc="http://schemas.microsoft.com/office/word/2010/wordprocessingCanvas" xmlns:cx="http://schemas.microsoft.com/office/drawing/2014/chartex" xmlns:cx1="http://schemas.microsoft.com/office/drawing/2015/9/8/chartex" xmlns:cx2="http://schemas.microsoft.com/office/drawing/2015/10/21/chartex" xmlns:cx3="http://schemas.microsoft.com/office/drawing/2016/5/9/chartex" xmlns:cx4="http://schemas.microsoft.com/office/drawing/2016/5/10/chartex" xmlns:cx5="http://schemas.microsoft.com/office/drawing/2016/5/11/chartex" xmlns:cx6="http://schemas.microsoft.com/office/drawing/2016/5/12/chartex" xmlns:cx7="http://schemas.microsoft.com/office/drawing/2016/5/13/chartex" xmlns:cx8="http://schemas.microsoft.com/office/drawing/2016/5/14/chartex" xmlns:mc="http://schemas.openxmlformats.org/markup-compatibility/2006" xmlns:aink="http://schemas.microsoft.com/office/drawing/2016/ink" xmlns:am3d="http://schemas.microsoft.com/office/drawing/2017/model3d" xmlns:o="urn:schemas-microsoft-com:office:office" xmlns:oel="http://schemas.microsoft.com/office/2019/extlst" xmlns:r="http://schemas.openxmlformats.org/officeDocument/2006/relationships" xmlns:m="http://schemas.openxmlformats.org/officeDocument/2006/math" xmlns:v="urn:schemas-microsoft-com:vml" xmlns:wp14="http://schemas.microsoft.com/office/word/2010/wordprocessingDrawing" xmlns:wp="http://schemas.openxmlformats.org/drawingml/2006/wordprocessingDrawing" xmlns:w10="urn:schemas-microsoft-com:office:word" xmlns:w="http://schemas.openxmlformats.org/wordprocessingml/2006/main" xmlns:w14="http://schemas.microsoft.com/office/word/2010/wordml" xmlns:w15="http://schemas.microsoft.com/office/word/2012/wordml" xmlns:w16cex="http://schemas.microsoft.com/office/word/2018/wordml/cex" xmlns:w16cid="http://schemas.microsoft.com/office/word/2016/wordml/cid" xmlns:w16="http://schemas.microsoft.com/office/word/2018/wordml" xmlns:w16du="http://schemas.microsoft.com/office/word/2023/wordml/word16du" xmlns:w16sdtdh="http://schemas.microsoft.com/office/word/2020/wordml/sdtdatahash" xmlns:w16sdtfl="http://schemas.microsoft.com/office/word/2024/wordml/sdtformatlock" xmlns:w16se="http://schemas.microsoft.com/office/word/2015/wordml/symex" xmlns:wpg="http://schemas.microsoft.com/office/word/2010/wordprocessingGroup" xmlns:wpi="http://schemas.microsoft.com/office/word/2010/wordprocessingInk" xmlns:wne="http://schemas.microsoft.com/office/word/2006/wordml" xmlns:wps="http://schemas.microsoft.com/office/word/2010/wordprocessingShape" mc:Ignorable="w14 w15 w16se w16cid w16 w16cex w16sdtdh w16sdtfl w16du wp14">
   <w:body>
     <w:p>
       <w:pPr>
@@ -103,16 +103,16 @@
           <w:noProof/>
         </w:rPr>
         <w:drawing>
-          <wp:anchor distT="0" distB="0" distL="114300" distR="114300" simplePos="0" relativeHeight="251658240" behindDoc="0" locked="0" layoutInCell="1" allowOverlap="1" wp14:anchorId="71036EB6" wp14:editId="57AEE013">
+          <wp:anchor distT="0" distB="0" distL="114300" distR="114300" simplePos="0" relativeHeight="251658240" behindDoc="0" locked="0" layoutInCell="1" allowOverlap="1" wp14:anchorId="71036EB6" wp14:editId="6BE279EA">
             <wp:simplePos x="0" y="0"/>
             <wp:positionH relativeFrom="margin">
               <wp:posOffset>2178685</wp:posOffset>
             </wp:positionH>
             <wp:positionV relativeFrom="paragraph">
-              <wp:posOffset>432766</wp:posOffset>
+              <wp:posOffset>432435</wp:posOffset>
             </wp:positionV>
-            <wp:extent cx="3582035" cy="2387600"/>
-            <wp:effectExtent l="0" t="0" r="0" b="0"/>
+            <wp:extent cx="3600000" cy="2399575"/>
+            <wp:effectExtent l="0" t="0" r="635" b="1270"/>
             <wp:wrapSquare wrapText="bothSides"/>
             <wp:docPr id="1956308545" name="Kép 1"/>
             <wp:cNvGraphicFramePr>
@@ -140,7 +140,7 @@
                   <pic:spPr>
                     <a:xfrm>
                       <a:off x="0" y="0"/>
-                      <a:ext cx="3582035" cy="2387600"/>
+                      <a:ext cx="3600000" cy="2399575"/>
                     </a:xfrm>
                     <a:prstGeom prst="rect">
                       <a:avLst/>
@@ -233,11 +233,304 @@
         <w:t xml:space="preserve">épen látható módon helyeztünk eszközöket. Mindegyik asztalra került egy telefon és egy PC. A vezetőségnél továbbá minden asztalra került nyomtató is. A dolgozók részlegén két hálózati nyomtatót helyeztünk </w:t>
       </w:r>
       <w:r>
-        <w:t xml:space="preserve">el. A pirossal karikázott eszközök feltűnően a szobák közepén vannak, ez azért van, mert a részlegek közepére 1-1 AP-t, és kapcsolót </w:t>
+        <w:t xml:space="preserve">el. A pirossal karikázott eszközök feltűnően a szobák közepén vannak, ez azért van, mert a részlegek közepére 1-1 AP-t, és kapcsolót helyeztünk a megfelelő lefedettség, </w:t>
       </w:r>
       <w:r>
         <w:lastRenderedPageBreak/>
-        <w:t>helyeztünk a megfelelő lefedettség, és kapcsolat érdekében.</w:t>
+        <w:t>és kapcsolat érdekében.</w:t>
+      </w:r>
+      <w:r>
+        <w:t xml:space="preserve"> Az eszközöket az álpadlózatban helyeztük el, hogy ne lehessen hozzáférni bárkinek.</w:t>
+      </w:r>
+    </w:p>
+    <w:p>
+      <w:pPr>
+        <w:jc w:val="both"/>
+      </w:pPr>
+      <w:r>
+        <w:rPr>
+          <w:noProof/>
+        </w:rPr>
+        <w:drawing>
+          <wp:anchor distT="0" distB="0" distL="114300" distR="114300" simplePos="0" relativeHeight="251663360" behindDoc="0" locked="0" layoutInCell="1" allowOverlap="1" wp14:anchorId="692A9A2E" wp14:editId="66188B00">
+            <wp:simplePos x="0" y="0"/>
+            <wp:positionH relativeFrom="column">
+              <wp:posOffset>2243506</wp:posOffset>
+            </wp:positionH>
+            <wp:positionV relativeFrom="paragraph">
+              <wp:posOffset>2287905</wp:posOffset>
+            </wp:positionV>
+            <wp:extent cx="3600000" cy="2588430"/>
+            <wp:effectExtent l="0" t="0" r="635" b="2540"/>
+            <wp:wrapSquare wrapText="bothSides"/>
+            <wp:docPr id="1973743088" name="Kép 2"/>
+            <wp:cNvGraphicFramePr>
+              <a:graphicFrameLocks xmlns:a="http://schemas.openxmlformats.org/drawingml/2006/main" noChangeAspect="1"/>
+            </wp:cNvGraphicFramePr>
+            <a:graphic xmlns:a="http://schemas.openxmlformats.org/drawingml/2006/main">
+              <a:graphicData uri="http://schemas.openxmlformats.org/drawingml/2006/picture">
+                <pic:pic xmlns:pic="http://schemas.openxmlformats.org/drawingml/2006/picture">
+                  <pic:nvPicPr>
+                    <pic:cNvPr id="0" name="Picture 2"/>
+                    <pic:cNvPicPr>
+                      <a:picLocks noChangeAspect="1" noChangeArrowheads="1"/>
+                    </pic:cNvPicPr>
+                  </pic:nvPicPr>
+                  <pic:blipFill>
+                    <a:blip r:embed="rId8">
+                      <a:extLst>
+                        <a:ext uri="{28A0092B-C50C-407E-A947-70E740481C1C}">
+                          <a14:useLocalDpi xmlns:a14="http://schemas.microsoft.com/office/drawing/2010/main" val="0"/>
+                        </a:ext>
+                      </a:extLst>
+                    </a:blip>
+                    <a:srcRect/>
+                    <a:stretch>
+                      <a:fillRect/>
+                    </a:stretch>
+                  </pic:blipFill>
+                  <pic:spPr bwMode="auto">
+                    <a:xfrm>
+                      <a:off x="0" y="0"/>
+                      <a:ext cx="3600000" cy="2588430"/>
+                    </a:xfrm>
+                    <a:prstGeom prst="rect">
+                      <a:avLst/>
+                    </a:prstGeom>
+                    <a:noFill/>
+                    <a:ln>
+                      <a:noFill/>
+                    </a:ln>
+                  </pic:spPr>
+                </pic:pic>
+              </a:graphicData>
+            </a:graphic>
+            <wp14:sizeRelH relativeFrom="margin">
+              <wp14:pctWidth>0</wp14:pctWidth>
+            </wp14:sizeRelH>
+            <wp14:sizeRelV relativeFrom="margin">
+              <wp14:pctHeight>0</wp14:pctHeight>
+            </wp14:sizeRelV>
+          </wp:anchor>
+        </w:drawing>
+      </w:r>
+      <w:r>
+        <w:rPr>
+          <w:noProof/>
+        </w:rPr>
+        <w:drawing>
+          <wp:anchor distT="0" distB="0" distL="114300" distR="114300" simplePos="0" relativeHeight="251664384" behindDoc="0" locked="0" layoutInCell="1" allowOverlap="1" wp14:anchorId="79B51EE1" wp14:editId="29E543FC">
+            <wp:simplePos x="0" y="0"/>
+            <wp:positionH relativeFrom="margin">
+              <wp:posOffset>2245995</wp:posOffset>
+            </wp:positionH>
+            <wp:positionV relativeFrom="paragraph">
+              <wp:posOffset>87630</wp:posOffset>
+            </wp:positionV>
+            <wp:extent cx="3599815" cy="2103755"/>
+            <wp:effectExtent l="0" t="0" r="635" b="0"/>
+            <wp:wrapSquare wrapText="bothSides"/>
+            <wp:docPr id="3727872" name="Kép 3"/>
+            <wp:cNvGraphicFramePr>
+              <a:graphicFrameLocks xmlns:a="http://schemas.openxmlformats.org/drawingml/2006/main" noChangeAspect="1"/>
+            </wp:cNvGraphicFramePr>
+            <a:graphic xmlns:a="http://schemas.openxmlformats.org/drawingml/2006/main">
+              <a:graphicData uri="http://schemas.openxmlformats.org/drawingml/2006/picture">
+                <pic:pic xmlns:pic="http://schemas.openxmlformats.org/drawingml/2006/picture">
+                  <pic:nvPicPr>
+                    <pic:cNvPr id="0" name="Picture 3"/>
+                    <pic:cNvPicPr>
+                      <a:picLocks noChangeAspect="1" noChangeArrowheads="1"/>
+                    </pic:cNvPicPr>
+                  </pic:nvPicPr>
+                  <pic:blipFill>
+                    <a:blip r:embed="rId9" cstate="print">
+                      <a:extLst>
+                        <a:ext uri="{28A0092B-C50C-407E-A947-70E740481C1C}">
+                          <a14:useLocalDpi xmlns:a14="http://schemas.microsoft.com/office/drawing/2010/main" val="0"/>
+                        </a:ext>
+                      </a:extLst>
+                    </a:blip>
+                    <a:srcRect/>
+                    <a:stretch>
+                      <a:fillRect/>
+                    </a:stretch>
+                  </pic:blipFill>
+                  <pic:spPr bwMode="auto">
+                    <a:xfrm>
+                      <a:off x="0" y="0"/>
+                      <a:ext cx="3599815" cy="2103755"/>
+                    </a:xfrm>
+                    <a:prstGeom prst="rect">
+                      <a:avLst/>
+                    </a:prstGeom>
+                    <a:noFill/>
+                    <a:ln>
+                      <a:noFill/>
+                    </a:ln>
+                  </pic:spPr>
+                </pic:pic>
+              </a:graphicData>
+            </a:graphic>
+            <wp14:sizeRelH relativeFrom="margin">
+              <wp14:pctWidth>0</wp14:pctWidth>
+            </wp14:sizeRelH>
+            <wp14:sizeRelV relativeFrom="margin">
+              <wp14:pctHeight>0</wp14:pctHeight>
+            </wp14:sizeRelV>
+          </wp:anchor>
+        </w:drawing>
+      </w:r>
+      <w:r>
+        <w:t>A második telephelyen irodák találhatóak. Itt a dolgozók helyezkednek el, nekik 34 iroda lett kialakítva. továbbá az iroda közepén a rendszergazdai szoba terül el, ahol a rendszer gazda csapat dolgozik, nekik 4 munkaállomás lett kialakítva. Ezen a telephelyen található még egy kisebb javító részleg, ami egy külön emeleten helyezkedik el és 5 embert foglalkoztat. Egy recepcióst, aki felveszi a javításra szánt árukat továbbá 4 szerelőt.</w:t>
+      </w:r>
+    </w:p>
+    <w:p>
+      <w:pPr>
+        <w:jc w:val="both"/>
+      </w:pPr>
+      <w:r>
+        <w:rPr>
+          <w:noProof/>
+        </w:rPr>
+        <w:drawing>
+          <wp:anchor distT="0" distB="0" distL="114300" distR="114300" simplePos="0" relativeHeight="251665408" behindDoc="0" locked="0" layoutInCell="1" allowOverlap="1" wp14:anchorId="23062E0E" wp14:editId="04A1386E">
+            <wp:simplePos x="0" y="0"/>
+            <wp:positionH relativeFrom="page">
+              <wp:posOffset>171450</wp:posOffset>
+            </wp:positionH>
+            <wp:positionV relativeFrom="paragraph">
+              <wp:posOffset>3134995</wp:posOffset>
+            </wp:positionV>
+            <wp:extent cx="2880000" cy="2065983"/>
+            <wp:effectExtent l="0" t="0" r="0" b="0"/>
+            <wp:wrapSquare wrapText="bothSides"/>
+            <wp:docPr id="816269566" name="Kép 5"/>
+            <wp:cNvGraphicFramePr>
+              <a:graphicFrameLocks xmlns:a="http://schemas.openxmlformats.org/drawingml/2006/main" noChangeAspect="1"/>
+            </wp:cNvGraphicFramePr>
+            <a:graphic xmlns:a="http://schemas.openxmlformats.org/drawingml/2006/main">
+              <a:graphicData uri="http://schemas.openxmlformats.org/drawingml/2006/picture">
+                <pic:pic xmlns:pic="http://schemas.openxmlformats.org/drawingml/2006/picture">
+                  <pic:nvPicPr>
+                    <pic:cNvPr id="0" name="Picture 5"/>
+                    <pic:cNvPicPr>
+                      <a:picLocks noChangeAspect="1" noChangeArrowheads="1"/>
+                    </pic:cNvPicPr>
+                  </pic:nvPicPr>
+                  <pic:blipFill>
+                    <a:blip r:embed="rId10">
+                      <a:extLst>
+                        <a:ext uri="{28A0092B-C50C-407E-A947-70E740481C1C}">
+                          <a14:useLocalDpi xmlns:a14="http://schemas.microsoft.com/office/drawing/2010/main" val="0"/>
+                        </a:ext>
+                      </a:extLst>
+                    </a:blip>
+                    <a:srcRect/>
+                    <a:stretch>
+                      <a:fillRect/>
+                    </a:stretch>
+                  </pic:blipFill>
+                  <pic:spPr bwMode="auto">
+                    <a:xfrm>
+                      <a:off x="0" y="0"/>
+                      <a:ext cx="2880000" cy="2065983"/>
+                    </a:xfrm>
+                    <a:prstGeom prst="rect">
+                      <a:avLst/>
+                    </a:prstGeom>
+                    <a:noFill/>
+                    <a:ln>
+                      <a:noFill/>
+                    </a:ln>
+                  </pic:spPr>
+                </pic:pic>
+              </a:graphicData>
+            </a:graphic>
+            <wp14:sizeRelH relativeFrom="margin">
+              <wp14:pctWidth>0</wp14:pctWidth>
+            </wp14:sizeRelH>
+            <wp14:sizeRelV relativeFrom="margin">
+              <wp14:pctHeight>0</wp14:pctHeight>
+            </wp14:sizeRelV>
+          </wp:anchor>
+        </w:drawing>
+      </w:r>
+      <w:r>
+        <w:rPr>
+          <w:noProof/>
+        </w:rPr>
+        <w:drawing>
+          <wp:anchor distT="0" distB="0" distL="114300" distR="114300" simplePos="0" relativeHeight="251666432" behindDoc="0" locked="0" layoutInCell="1" allowOverlap="1" wp14:anchorId="23894A07" wp14:editId="487A0613">
+            <wp:simplePos x="0" y="0"/>
+            <wp:positionH relativeFrom="column">
+              <wp:posOffset>2214880</wp:posOffset>
+            </wp:positionH>
+            <wp:positionV relativeFrom="paragraph">
+              <wp:posOffset>2451735</wp:posOffset>
+            </wp:positionV>
+            <wp:extent cx="3599815" cy="2258695"/>
+            <wp:effectExtent l="0" t="0" r="635" b="8255"/>
+            <wp:wrapSquare wrapText="bothSides"/>
+            <wp:docPr id="1575734733" name="Kép 4"/>
+            <wp:cNvGraphicFramePr>
+              <a:graphicFrameLocks xmlns:a="http://schemas.openxmlformats.org/drawingml/2006/main" noChangeAspect="1"/>
+            </wp:cNvGraphicFramePr>
+            <a:graphic xmlns:a="http://schemas.openxmlformats.org/drawingml/2006/main">
+              <a:graphicData uri="http://schemas.openxmlformats.org/drawingml/2006/picture">
+                <pic:pic xmlns:pic="http://schemas.openxmlformats.org/drawingml/2006/picture">
+                  <pic:nvPicPr>
+                    <pic:cNvPr id="0" name="Picture 4"/>
+                    <pic:cNvPicPr>
+                      <a:picLocks noChangeAspect="1" noChangeArrowheads="1"/>
+                    </pic:cNvPicPr>
+                  </pic:nvPicPr>
+                  <pic:blipFill>
+                    <a:blip r:embed="rId11" cstate="print">
+                      <a:extLst>
+                        <a:ext uri="{28A0092B-C50C-407E-A947-70E740481C1C}">
+                          <a14:useLocalDpi xmlns:a14="http://schemas.microsoft.com/office/drawing/2010/main" val="0"/>
+                        </a:ext>
+                      </a:extLst>
+                    </a:blip>
+                    <a:srcRect/>
+                    <a:stretch>
+                      <a:fillRect/>
+                    </a:stretch>
+                  </pic:blipFill>
+                  <pic:spPr bwMode="auto">
+                    <a:xfrm>
+                      <a:off x="0" y="0"/>
+                      <a:ext cx="3599815" cy="2258695"/>
+                    </a:xfrm>
+                    <a:prstGeom prst="rect">
+                      <a:avLst/>
+                    </a:prstGeom>
+                    <a:noFill/>
+                    <a:ln>
+                      <a:noFill/>
+                    </a:ln>
+                  </pic:spPr>
+                </pic:pic>
+              </a:graphicData>
+            </a:graphic>
+          </wp:anchor>
+        </w:drawing>
+      </w:r>
+      <w:r>
+        <w:t xml:space="preserve">Felszereltségüket tekintve hasonló eszközökkel </w:t>
+      </w:r>
+      <w:r>
+        <w:t>dolgoznak,</w:t>
+      </w:r>
+      <w:r>
+        <w:t xml:space="preserve"> mint az első telephelyükön.</w:t>
+      </w:r>
+      <w:r>
+        <w:t xml:space="preserve"> Minden dolgozó munkaállomásán található egy számítógép és ip telefon. Az iroda közepén mindkét oldalon található 2 hálózati nyomtató. A rendszergazdai szobában mindenkinek saját számítógép lett elhelyezve, illetve egy nyomtatót is telepítettünk. A javító részlegen laptopokkal dolgoznak továbbá a recepciósnak számítógép és nyomtató lett kihelyezve.</w:t>
+      </w:r>
+      <w:r>
+        <w:t xml:space="preserve"> Az AP-k illetve switchek ezen a telephelyen is az álpadlózatba lesznek elhelyezve hálózatbiztonsági szempontból.</w:t>
       </w:r>
     </w:p>
     <w:sectPr>
@@ -251,7 +544,7 @@
 </file>
 
 <file path=word/styles.xml><?xml version="1.0" encoding="utf-8"?>
-<w:styles xmlns:mc="http://schemas.openxmlformats.org/markup-compatibility/2006" xmlns:r="http://schemas.openxmlformats.org/officeDocument/2006/relationships" xmlns:w="http://schemas.openxmlformats.org/wordprocessingml/2006/main" xmlns:w14="http://schemas.microsoft.com/office/word/2010/wordml" xmlns:w15="http://schemas.microsoft.com/office/word/2012/wordml" xmlns:w16cex="http://schemas.microsoft.com/office/word/2018/wordml/cex" xmlns:w16cid="http://schemas.microsoft.com/office/word/2016/wordml/cid" xmlns:w16="http://schemas.microsoft.com/office/word/2018/wordml" xmlns:w16sdtdh="http://schemas.microsoft.com/office/word/2020/wordml/sdtdatahash" xmlns:w16se="http://schemas.microsoft.com/office/word/2015/wordml/symex" mc:Ignorable="w14 w15 w16se w16cid w16 w16cex w16sdtdh">
+<w:styles xmlns:mc="http://schemas.openxmlformats.org/markup-compatibility/2006" xmlns:r="http://schemas.openxmlformats.org/officeDocument/2006/relationships" xmlns:w="http://schemas.openxmlformats.org/wordprocessingml/2006/main" xmlns:w14="http://schemas.microsoft.com/office/word/2010/wordml" xmlns:w15="http://schemas.microsoft.com/office/word/2012/wordml" xmlns:w16cex="http://schemas.microsoft.com/office/word/2018/wordml/cex" xmlns:w16cid="http://schemas.microsoft.com/office/word/2016/wordml/cid" xmlns:w16="http://schemas.microsoft.com/office/word/2018/wordml" xmlns:w16du="http://schemas.microsoft.com/office/word/2023/wordml/word16du" xmlns:w16sdtdh="http://schemas.microsoft.com/office/word/2020/wordml/sdtdatahash" xmlns:w16sdtfl="http://schemas.microsoft.com/office/word/2024/wordml/sdtformatlock" xmlns:w16se="http://schemas.microsoft.com/office/word/2015/wordml/symex" mc:Ignorable="w14 w15 w16se w16cid w16 w16cex w16sdtdh w16sdtfl w16du">
   <w:docDefaults>
     <w:rPrDefault>
       <w:rPr>

</xml_diff>

<commit_message>
fizikai doksi harmadik site
</commit_message>
<xml_diff>
--- a/Fizikai/fizikai terv xd.docx
+++ b/Fizikai/fizikai terv xd.docx
@@ -319,7 +319,7 @@
           <w:noProof/>
         </w:rPr>
         <w:drawing>
-          <wp:anchor distT="0" distB="0" distL="114300" distR="114300" simplePos="0" relativeHeight="251664384" behindDoc="0" locked="0" layoutInCell="1" allowOverlap="1" wp14:anchorId="79B51EE1" wp14:editId="29E543FC">
+          <wp:anchor distT="0" distB="0" distL="114300" distR="114300" simplePos="0" relativeHeight="251664384" behindDoc="0" locked="0" layoutInCell="1" allowOverlap="1" wp14:anchorId="79B51EE1" wp14:editId="0D33982F">
             <wp:simplePos x="0" y="0"/>
             <wp:positionH relativeFrom="margin">
               <wp:posOffset>2245995</wp:posOffset>
@@ -530,7 +530,176 @@
         <w:t xml:space="preserve"> Minden dolgozó munkaállomásán található egy számítógép és ip telefon. Az iroda közepén mindkét oldalon található 2 hálózati nyomtató. A rendszergazdai szobában mindenkinek saját számítógép lett elhelyezve, illetve egy nyomtatót is telepítettünk. A javító részlegen laptopokkal dolgoznak továbbá a recepciósnak számítógép és nyomtató lett kihelyezve.</w:t>
       </w:r>
       <w:r>
-        <w:t xml:space="preserve"> Az AP-k illetve switchek ezen a telephelyen is az álpadlózatba lesznek elhelyezve hálózatbiztonsági szempontból.</w:t>
+        <w:t xml:space="preserve"> Az </w:t>
+      </w:r>
+      <w:r>
+        <w:t>AP-k,</w:t>
+      </w:r>
+      <w:r>
+        <w:t xml:space="preserve"> illetve switchek ezen a telephelyen is az álpadlózatba lesznek elhelyezve hálózatbiztonsági szempontból.</w:t>
+      </w:r>
+    </w:p>
+    <w:p>
+      <w:pPr>
+        <w:jc w:val="both"/>
+      </w:pPr>
+    </w:p>
+    <w:p>
+      <w:pPr>
+        <w:jc w:val="both"/>
+      </w:pPr>
+    </w:p>
+    <w:p>
+      <w:pPr>
+        <w:jc w:val="both"/>
+      </w:pPr>
+    </w:p>
+    <w:p>
+      <w:pPr>
+        <w:jc w:val="both"/>
+      </w:pPr>
+    </w:p>
+    <w:p>
+      <w:pPr>
+        <w:jc w:val="both"/>
+      </w:pPr>
+      <w:r>
+        <w:rPr>
+          <w:noProof/>
+        </w:rPr>
+        <w:lastRenderedPageBreak/>
+        <w:drawing>
+          <wp:anchor distT="0" distB="0" distL="114300" distR="114300" simplePos="0" relativeHeight="251667456" behindDoc="0" locked="0" layoutInCell="1" allowOverlap="1" wp14:anchorId="7DB12582" wp14:editId="12EEAAAA">
+            <wp:simplePos x="0" y="0"/>
+            <wp:positionH relativeFrom="column">
+              <wp:posOffset>2662555</wp:posOffset>
+            </wp:positionH>
+            <wp:positionV relativeFrom="paragraph">
+              <wp:posOffset>1866900</wp:posOffset>
+            </wp:positionV>
+            <wp:extent cx="3600000" cy="1698675"/>
+            <wp:effectExtent l="0" t="0" r="635" b="0"/>
+            <wp:wrapSquare wrapText="bothSides"/>
+            <wp:docPr id="891270183" name="Kép 2"/>
+            <wp:cNvGraphicFramePr>
+              <a:graphicFrameLocks xmlns:a="http://schemas.openxmlformats.org/drawingml/2006/main" noChangeAspect="1"/>
+            </wp:cNvGraphicFramePr>
+            <a:graphic xmlns:a="http://schemas.openxmlformats.org/drawingml/2006/main">
+              <a:graphicData uri="http://schemas.openxmlformats.org/drawingml/2006/picture">
+                <pic:pic xmlns:pic="http://schemas.openxmlformats.org/drawingml/2006/picture">
+                  <pic:nvPicPr>
+                    <pic:cNvPr id="0" name="Picture 2"/>
+                    <pic:cNvPicPr>
+                      <a:picLocks noChangeAspect="1" noChangeArrowheads="1"/>
+                    </pic:cNvPicPr>
+                  </pic:nvPicPr>
+                  <pic:blipFill>
+                    <a:blip r:embed="rId12">
+                      <a:extLst>
+                        <a:ext uri="{28A0092B-C50C-407E-A947-70E740481C1C}">
+                          <a14:useLocalDpi xmlns:a14="http://schemas.microsoft.com/office/drawing/2010/main" val="0"/>
+                        </a:ext>
+                      </a:extLst>
+                    </a:blip>
+                    <a:srcRect/>
+                    <a:stretch>
+                      <a:fillRect/>
+                    </a:stretch>
+                  </pic:blipFill>
+                  <pic:spPr bwMode="auto">
+                    <a:xfrm>
+                      <a:off x="0" y="0"/>
+                      <a:ext cx="3600000" cy="1698675"/>
+                    </a:xfrm>
+                    <a:prstGeom prst="rect">
+                      <a:avLst/>
+                    </a:prstGeom>
+                    <a:noFill/>
+                    <a:ln>
+                      <a:noFill/>
+                    </a:ln>
+                  </pic:spPr>
+                </pic:pic>
+              </a:graphicData>
+            </a:graphic>
+            <wp14:sizeRelH relativeFrom="margin">
+              <wp14:pctWidth>0</wp14:pctWidth>
+            </wp14:sizeRelH>
+            <wp14:sizeRelV relativeFrom="margin">
+              <wp14:pctHeight>0</wp14:pctHeight>
+            </wp14:sizeRelV>
+          </wp:anchor>
+        </w:drawing>
+      </w:r>
+      <w:r>
+        <w:rPr>
+          <w:noProof/>
+        </w:rPr>
+        <w:drawing>
+          <wp:anchor distT="0" distB="0" distL="114300" distR="114300" simplePos="0" relativeHeight="251668480" behindDoc="0" locked="0" layoutInCell="1" allowOverlap="1" wp14:anchorId="63E388E7" wp14:editId="691607BC">
+            <wp:simplePos x="0" y="0"/>
+            <wp:positionH relativeFrom="column">
+              <wp:posOffset>2672080</wp:posOffset>
+            </wp:positionH>
+            <wp:positionV relativeFrom="paragraph">
+              <wp:posOffset>5080</wp:posOffset>
+            </wp:positionV>
+            <wp:extent cx="3600000" cy="1682805"/>
+            <wp:effectExtent l="0" t="0" r="635" b="0"/>
+            <wp:wrapSquare wrapText="bothSides"/>
+            <wp:docPr id="1371613602" name="Kép 1"/>
+            <wp:cNvGraphicFramePr>
+              <a:graphicFrameLocks xmlns:a="http://schemas.openxmlformats.org/drawingml/2006/main" noChangeAspect="1"/>
+            </wp:cNvGraphicFramePr>
+            <a:graphic xmlns:a="http://schemas.openxmlformats.org/drawingml/2006/main">
+              <a:graphicData uri="http://schemas.openxmlformats.org/drawingml/2006/picture">
+                <pic:pic xmlns:pic="http://schemas.openxmlformats.org/drawingml/2006/picture">
+                  <pic:nvPicPr>
+                    <pic:cNvPr id="0" name="Picture 1"/>
+                    <pic:cNvPicPr>
+                      <a:picLocks noChangeAspect="1" noChangeArrowheads="1"/>
+                    </pic:cNvPicPr>
+                  </pic:nvPicPr>
+                  <pic:blipFill>
+                    <a:blip r:embed="rId13" cstate="print">
+                      <a:extLst>
+                        <a:ext uri="{28A0092B-C50C-407E-A947-70E740481C1C}">
+                          <a14:useLocalDpi xmlns:a14="http://schemas.microsoft.com/office/drawing/2010/main" val="0"/>
+                        </a:ext>
+                      </a:extLst>
+                    </a:blip>
+                    <a:srcRect/>
+                    <a:stretch>
+                      <a:fillRect/>
+                    </a:stretch>
+                  </pic:blipFill>
+                  <pic:spPr bwMode="auto">
+                    <a:xfrm>
+                      <a:off x="0" y="0"/>
+                      <a:ext cx="3600000" cy="1682805"/>
+                    </a:xfrm>
+                    <a:prstGeom prst="rect">
+                      <a:avLst/>
+                    </a:prstGeom>
+                    <a:noFill/>
+                    <a:ln>
+                      <a:noFill/>
+                    </a:ln>
+                  </pic:spPr>
+                </pic:pic>
+              </a:graphicData>
+            </a:graphic>
+            <wp14:sizeRelH relativeFrom="margin">
+              <wp14:pctWidth>0</wp14:pctWidth>
+            </wp14:sizeRelH>
+            <wp14:sizeRelV relativeFrom="margin">
+              <wp14:pctHeight>0</wp14:pctHeight>
+            </wp14:sizeRelV>
+          </wp:anchor>
+        </w:drawing>
+      </w:r>
+      <w:r>
+        <w:t>A harmadik telephely egy kisebb üzlethelység, ahol a dolgozók az ügyfeleket fogadják. Összesen négy munkaállomás lesz kiépítve mind a négy dolgozó fel lesz szerelve számítógéppel, ip telefonnal és saját nyomtatóval is. Az üzlethelységben egy AP lesz kihelyezve az Álpadlózatban. Az üzlethelységből továbbá nyílik egy raktár, ahová a switch és a router, továbbá a saját szerver lesz kihelyzve.</w:t>
       </w:r>
     </w:p>
     <w:sectPr>

</xml_diff>